<commit_message>
Mejorando idea Proyecto Supermercado.docx
</commit_message>
<xml_diff>
--- a/Proyecto Supermercado.docx
+++ b/Proyecto Supermercado.docx
@@ -19,17 +19,13 @@
     <w:p>
       <w:pPr>
         <w:pStyle w:val="Ttulo3"/>
-      </w:pPr>
-      <w:r>
-        <w:t xml:space="preserve">1 – </w:t>
-      </w:r>
-      <w:proofErr w:type="spellStart"/>
-      <w:r>
-        <w:t>Descripcion</w:t>
-      </w:r>
-      <w:proofErr w:type="spellEnd"/>
-      <w:r>
-        <w:t xml:space="preserve"> General de la Empresa:</w:t>
+        <w:numPr>
+          <w:ilvl w:val="2"/>
+          <w:numId w:val="2"/>
+        </w:numPr>
+      </w:pPr>
+      <w:r>
+        <w:t>1 – Descripcion General de la Empresa:</w:t>
       </w:r>
     </w:p>
     <w:p>
@@ -38,42 +34,10 @@
         <w:ind w:left="567" w:firstLine="709"/>
       </w:pPr>
       <w:r>
-        <w:t xml:space="preserve">Supermercado, que vende productos de todo </w:t>
-      </w:r>
-      <w:proofErr w:type="gramStart"/>
-      <w:r>
-        <w:t>tipo</w:t>
-      </w:r>
-      <w:proofErr w:type="gramEnd"/>
-      <w:r>
-        <w:t xml:space="preserve"> aunque este en particular solo tiene 2 clases de producto los cuales pueden ser identificados por </w:t>
-      </w:r>
-      <w:proofErr w:type="spellStart"/>
-      <w:r>
-        <w:t>codigos</w:t>
-      </w:r>
-      <w:proofErr w:type="spellEnd"/>
-      <w:r>
-        <w:t xml:space="preserve"> de barras y los que no </w:t>
-      </w:r>
-      <w:r>
-        <w:t xml:space="preserve">tiene esa </w:t>
-      </w:r>
-      <w:proofErr w:type="spellStart"/>
-      <w:r>
-        <w:t>identificacion</w:t>
-      </w:r>
-      <w:proofErr w:type="spellEnd"/>
-      <w:r>
-        <w:t>.</w:t>
-      </w:r>
-    </w:p>
-    <w:p>
-      <w:pPr>
-        <w:pStyle w:val="Ttulo3"/>
-      </w:pPr>
-      <w:r>
-        <w:t>2 – Objetivos:</w:t>
+        <w:t xml:space="preserve">Supermercado, que vende productos de todo tipo aunque este en particular solo tiene 2 clases de producto los cuales pueden ser identificados por codigos de barras y los que no </w:t>
+      </w:r>
+      <w:r>
+        <w:t>tiene esa identificacion.</w:t>
       </w:r>
     </w:p>
     <w:p>
@@ -81,32 +45,17 @@
         <w:pStyle w:val="Textoindependiente"/>
         <w:ind w:left="567" w:firstLine="709"/>
       </w:pPr>
-      <w:r>
-        <w:t xml:space="preserve">Los objetivos serán agilizar la venta de productos, ya que con una DB y una UI la venta podría ser mediante la lectura del código de barras o tecleando el tipo de producto, sin necesidad de recordar ni el precio, ni se </w:t>
-      </w:r>
-      <w:proofErr w:type="spellStart"/>
-      <w:r>
-        <w:t>a</w:t>
-      </w:r>
-      <w:proofErr w:type="spellEnd"/>
-      <w:r>
-        <w:t xml:space="preserve"> echo algún cambio o </w:t>
-      </w:r>
-      <w:proofErr w:type="spellStart"/>
-      <w:r>
-        <w:t>promo</w:t>
-      </w:r>
-      <w:proofErr w:type="spellEnd"/>
-      <w:r>
-        <w:t xml:space="preserve"> sobre este, la DB </w:t>
-      </w:r>
-      <w:proofErr w:type="spellStart"/>
-      <w:r>
-        <w:t>podria</w:t>
-      </w:r>
-      <w:proofErr w:type="spellEnd"/>
-      <w:r>
-        <w:t xml:space="preserve"> encargarse de eso.</w:t>
+    </w:p>
+    <w:p>
+      <w:pPr>
+        <w:pStyle w:val="Ttulo3"/>
+        <w:numPr>
+          <w:ilvl w:val="2"/>
+          <w:numId w:val="2"/>
+        </w:numPr>
+      </w:pPr>
+      <w:r>
+        <w:t>2 – Objetivos:</w:t>
       </w:r>
     </w:p>
     <w:p>
@@ -115,23 +64,136 @@
         <w:ind w:left="567" w:firstLine="709"/>
       </w:pPr>
       <w:r>
-        <w:t>Obtener información de las ventas realizada</w:t>
-      </w:r>
-      <w:r>
-        <w:t>s, esto nos puede servir para generar ofertas, reponer los artículos.</w:t>
-      </w:r>
+        <w:t>Los objetivos serán agilizar la venta de productos, ya que con una DB y una UI la venta podría ser mediante la lectura del código de barras o tecleando el tipo de producto, sin necesidad de recordar ni el precio, ni</w:t>
+      </w:r>
+      <w:r>
+        <w:t xml:space="preserve"> se a echo algún cambio de precios ,aplicación realizaría los cambios en la DB</w:t>
+      </w:r>
+      <w:r>
+        <w:t>.</w:t>
+      </w:r>
+    </w:p>
+    <w:p>
+      <w:pPr>
+        <w:pStyle w:val="Textoindependiente"/>
+        <w:ind w:left="567" w:firstLine="709"/>
+      </w:pPr>
+      <w:r>
+        <w:t>Obtener información de las ventas realizadas, esto nos puede servir para generar ofertas, reponer los artículos, saber a que hora y que dia viene mas gente a la tienda.</w:t>
+      </w:r>
+    </w:p>
+    <w:p>
+      <w:pPr>
+        <w:pStyle w:val="Textoindependiente"/>
+        <w:ind w:left="567" w:firstLine="709"/>
+      </w:pPr>
     </w:p>
     <w:p>
       <w:pPr>
         <w:pStyle w:val="Ttulo3"/>
-      </w:pPr>
-      <w:r>
-        <w:t>3 – Fuentes de Datos:</w:t>
+        <w:numPr>
+          <w:ilvl w:val="2"/>
+          <w:numId w:val="2"/>
+        </w:numPr>
+      </w:pPr>
+      <w:r>
+        <w:t>3 – Parametros, Indicadores para objetivos:</w:t>
+      </w:r>
+    </w:p>
+    <w:p>
+      <w:pPr>
+        <w:pStyle w:val="Ttulo4"/>
+        <w:spacing w:before="0" w:after="0"/>
+        <w:ind w:left="567"/>
+        <w:jc w:val="left"/>
+      </w:pPr>
+      <w:r>
+        <w:t>Agilizar venta</w:t>
+      </w:r>
+      <w:r>
+        <w:t xml:space="preserve"> de productos:</w:t>
       </w:r>
     </w:p>
     <w:p>
       <w:pPr>
         <w:pStyle w:val="Textoindependiente"/>
+        <w:ind w:left="1134" w:firstLine="709"/>
+      </w:pPr>
+      <w:r>
+        <w:t xml:space="preserve">Nombre y Precio del producto , Codigo de barras si este lo </w:t>
+      </w:r>
+      <w:r>
+        <w:t>contiene.</w:t>
+      </w:r>
+    </w:p>
+    <w:p>
+      <w:pPr>
+        <w:pStyle w:val="Ttulo4"/>
+        <w:spacing w:before="0" w:after="0"/>
+        <w:ind w:left="567"/>
+        <w:jc w:val="left"/>
+      </w:pPr>
+      <w:r>
+        <w:t>Informacion sobre ventas realizadas</w:t>
+      </w:r>
+      <w:r>
+        <w:t>:</w:t>
+      </w:r>
+    </w:p>
+    <w:p>
+      <w:pPr>
+        <w:pStyle w:val="Textoindependiente"/>
+        <w:ind w:left="1134" w:firstLine="709"/>
+      </w:pPr>
+      <w:r>
+        <w:t>Fecha de la venta , Producto Vendido , Precio de Venta</w:t>
+      </w:r>
+      <w:r>
+        <w:t xml:space="preserve"> </w:t>
+      </w:r>
+    </w:p>
+    <w:p>
+      <w:pPr>
+        <w:pStyle w:val="Textoindependiente"/>
+        <w:ind w:left="709"/>
+      </w:pPr>
+    </w:p>
+    <w:p>
+      <w:pPr>
+        <w:pStyle w:val="Ttulo3"/>
+        <w:numPr>
+          <w:ilvl w:val="0"/>
+          <w:numId w:val="0"/>
+        </w:numPr>
+      </w:pPr>
+    </w:p>
+    <w:p>
+      <w:pPr>
+        <w:pStyle w:val="Ttulo3"/>
+        <w:numPr>
+          <w:ilvl w:val="0"/>
+          <w:numId w:val="0"/>
+        </w:numPr>
+      </w:pPr>
+      <w:r>
+        <w:t>4 – Fuentes de Datos:</w:t>
+      </w:r>
+    </w:p>
+    <w:p>
+      <w:pPr>
+        <w:pStyle w:val="Textoindependiente"/>
+        <w:ind w:left="567" w:firstLine="709"/>
+      </w:pPr>
+      <w:r>
+        <w:t>G</w:t>
+      </w:r>
+      <w:r>
+        <w:t>enerare datos ficticios</w:t>
+      </w:r>
+    </w:p>
+    <w:p>
+      <w:pPr>
+        <w:pStyle w:val="Ttulo3"/>
       </w:pPr>
     </w:p>
     <w:sectPr>
@@ -139,6 +201,7 @@
       <w:pgMar w:top="1134" w:right="1134" w:bottom="1134" w:left="1134" w:header="0" w:footer="0" w:gutter="0"/>
       <w:cols w:space="720"/>
       <w:formProt w:val="0"/>
+      <w:docGrid w:linePitch="100"/>
     </w:sectPr>
   </w:body>
 </w:document>
@@ -147,9 +210,9 @@
 <file path=word/numbering.xml><?xml version="1.0" encoding="utf-8"?>
 <w:numbering xmlns:wpc="http://schemas.microsoft.com/office/word/2010/wordprocessingCanvas" xmlns:cx="http://schemas.microsoft.com/office/drawing/2014/chartex" xmlns:cx1="http://schemas.microsoft.com/office/drawing/2015/9/8/chartex" xmlns:cx2="http://schemas.microsoft.com/office/drawing/2015/10/21/chartex" xmlns:cx3="http://schemas.microsoft.com/office/drawing/2016/5/9/chartex" xmlns:cx4="http://schemas.microsoft.com/office/drawing/2016/5/10/chartex" xmlns:cx5="http://schemas.microsoft.com/office/drawing/2016/5/11/chartex" xmlns:cx6="http://schemas.microsoft.com/office/drawing/2016/5/12/chartex" xmlns:cx7="http://schemas.microsoft.com/office/drawing/2016/5/13/chartex" xmlns:cx8="http://schemas.microsoft.com/office/drawing/2016/5/14/chartex" xmlns:mc="http://schemas.openxmlformats.org/markup-compatibility/2006" xmlns:aink="http://schemas.microsoft.com/office/drawing/2016/ink" xmlns:am3d="http://schemas.microsoft.com/office/drawing/2017/model3d" xmlns:o="urn:schemas-microsoft-com:office:office" xmlns:r="http://schemas.openxmlformats.org/officeDocument/2006/relationships" xmlns:m="http://schemas.openxmlformats.org/officeDocument/2006/math" xmlns:v="urn:schemas-microsoft-com:vml" xmlns:wp14="http://schemas.microsoft.com/office/word/2010/wordprocessingDrawing" xmlns:wp="http://schemas.openxmlformats.org/drawingml/2006/wordprocessingDrawing" xmlns:w10="urn:schemas-microsoft-com:office:word" xmlns:w="http://schemas.openxmlformats.org/wordprocessingml/2006/main" xmlns:w14="http://schemas.microsoft.com/office/word/2010/wordml" xmlns:w15="http://schemas.microsoft.com/office/word/2012/wordml" xmlns:w16cex="http://schemas.microsoft.com/office/word/2018/wordml/cex" xmlns:w16cid="http://schemas.microsoft.com/office/word/2016/wordml/cid" xmlns:w16="http://schemas.microsoft.com/office/word/2018/wordml" xmlns:w16sdtdh="http://schemas.microsoft.com/office/word/2020/wordml/sdtdatahash" xmlns:w16se="http://schemas.microsoft.com/office/word/2015/wordml/symex" xmlns:wpg="http://schemas.microsoft.com/office/word/2010/wordprocessingGroup" xmlns:wpi="http://schemas.microsoft.com/office/word/2010/wordprocessingInk" xmlns:wne="http://schemas.microsoft.com/office/word/2006/wordml" xmlns:wps="http://schemas.microsoft.com/office/word/2010/wordprocessingShape" mc:Ignorable="w14 w15 w16se w16cid w16 w16cex w16sdtdh wp14">
   <w:abstractNum w:abstractNumId="0" w15:restartNumberingAfterBreak="0">
-    <w:nsid w:val="1685145F"/>
+    <w:nsid w:val="19B266D9"/>
     <w:multiLevelType w:val="multilevel"/>
-    <w:tmpl w:val="6226BFC8"/>
+    <w:tmpl w:val="B4944526"/>
     <w:lvl w:ilvl="0">
       <w:start w:val="1"/>
       <w:numFmt w:val="none"/>
@@ -179,6 +242,128 @@
     <w:lvl w:ilvl="2">
       <w:start w:val="1"/>
       <w:numFmt w:val="none"/>
+      <w:suff w:val="nothing"/>
+      <w:lvlText w:val=""/>
+      <w:lvlJc w:val="left"/>
+      <w:pPr>
+        <w:tabs>
+          <w:tab w:val="num" w:pos="0"/>
+        </w:tabs>
+        <w:ind w:left="0" w:firstLine="0"/>
+      </w:pPr>
+    </w:lvl>
+    <w:lvl w:ilvl="3">
+      <w:start w:val="1"/>
+      <w:numFmt w:val="none"/>
+      <w:suff w:val="nothing"/>
+      <w:lvlText w:val=""/>
+      <w:lvlJc w:val="left"/>
+      <w:pPr>
+        <w:tabs>
+          <w:tab w:val="num" w:pos="0"/>
+        </w:tabs>
+        <w:ind w:left="0" w:firstLine="0"/>
+      </w:pPr>
+    </w:lvl>
+    <w:lvl w:ilvl="4">
+      <w:start w:val="1"/>
+      <w:numFmt w:val="none"/>
+      <w:suff w:val="nothing"/>
+      <w:lvlText w:val=""/>
+      <w:lvlJc w:val="left"/>
+      <w:pPr>
+        <w:tabs>
+          <w:tab w:val="num" w:pos="0"/>
+        </w:tabs>
+        <w:ind w:left="0" w:firstLine="0"/>
+      </w:pPr>
+    </w:lvl>
+    <w:lvl w:ilvl="5">
+      <w:start w:val="1"/>
+      <w:numFmt w:val="none"/>
+      <w:suff w:val="nothing"/>
+      <w:lvlText w:val=""/>
+      <w:lvlJc w:val="left"/>
+      <w:pPr>
+        <w:tabs>
+          <w:tab w:val="num" w:pos="0"/>
+        </w:tabs>
+        <w:ind w:left="0" w:firstLine="0"/>
+      </w:pPr>
+    </w:lvl>
+    <w:lvl w:ilvl="6">
+      <w:start w:val="1"/>
+      <w:numFmt w:val="none"/>
+      <w:suff w:val="nothing"/>
+      <w:lvlText w:val=""/>
+      <w:lvlJc w:val="left"/>
+      <w:pPr>
+        <w:tabs>
+          <w:tab w:val="num" w:pos="0"/>
+        </w:tabs>
+        <w:ind w:left="0" w:firstLine="0"/>
+      </w:pPr>
+    </w:lvl>
+    <w:lvl w:ilvl="7">
+      <w:start w:val="1"/>
+      <w:numFmt w:val="none"/>
+      <w:suff w:val="nothing"/>
+      <w:lvlText w:val=""/>
+      <w:lvlJc w:val="left"/>
+      <w:pPr>
+        <w:tabs>
+          <w:tab w:val="num" w:pos="0"/>
+        </w:tabs>
+        <w:ind w:left="0" w:firstLine="0"/>
+      </w:pPr>
+    </w:lvl>
+    <w:lvl w:ilvl="8">
+      <w:start w:val="1"/>
+      <w:numFmt w:val="none"/>
+      <w:suff w:val="nothing"/>
+      <w:lvlText w:val=""/>
+      <w:lvlJc w:val="left"/>
+      <w:pPr>
+        <w:tabs>
+          <w:tab w:val="num" w:pos="0"/>
+        </w:tabs>
+        <w:ind w:left="0" w:firstLine="0"/>
+      </w:pPr>
+    </w:lvl>
+  </w:abstractNum>
+  <w:abstractNum w:abstractNumId="1" w15:restartNumberingAfterBreak="0">
+    <w:nsid w:val="426C6C60"/>
+    <w:multiLevelType w:val="multilevel"/>
+    <w:tmpl w:val="C610F346"/>
+    <w:lvl w:ilvl="0">
+      <w:start w:val="1"/>
+      <w:numFmt w:val="none"/>
+      <w:suff w:val="nothing"/>
+      <w:lvlText w:val=""/>
+      <w:lvlJc w:val="left"/>
+      <w:pPr>
+        <w:tabs>
+          <w:tab w:val="num" w:pos="0"/>
+        </w:tabs>
+        <w:ind w:left="0" w:firstLine="0"/>
+      </w:pPr>
+    </w:lvl>
+    <w:lvl w:ilvl="1">
+      <w:start w:val="1"/>
+      <w:numFmt w:val="none"/>
+      <w:suff w:val="nothing"/>
+      <w:lvlText w:val=""/>
+      <w:lvlJc w:val="left"/>
+      <w:pPr>
+        <w:tabs>
+          <w:tab w:val="num" w:pos="0"/>
+        </w:tabs>
+        <w:ind w:left="0" w:firstLine="0"/>
+      </w:pPr>
+    </w:lvl>
+    <w:lvl w:ilvl="2">
+      <w:start w:val="1"/>
+      <w:numFmt w:val="none"/>
       <w:pStyle w:val="Ttulo3"/>
       <w:suff w:val="nothing"/>
       <w:lvlText w:val=""/>
@@ -193,6 +378,7 @@
     <w:lvl w:ilvl="3">
       <w:start w:val="1"/>
       <w:numFmt w:val="none"/>
+      <w:pStyle w:val="Ttulo4"/>
       <w:suff w:val="nothing"/>
       <w:lvlText w:val=""/>
       <w:lvlJc w:val="left"/>
@@ -269,7 +455,10 @@
       </w:pPr>
     </w:lvl>
   </w:abstractNum>
-  <w:num w:numId="1" w16cid:durableId="608703990">
+  <w:num w:numId="1" w16cid:durableId="1909412965">
+    <w:abstractNumId w:val="1"/>
+  </w:num>
+  <w:num w:numId="2" w16cid:durableId="277685969">
     <w:abstractNumId w:val="0"/>
   </w:num>
 </w:numbering>
@@ -700,6 +889,26 @@
       <w:szCs w:val="28"/>
     </w:rPr>
   </w:style>
+  <w:style w:type="paragraph" w:styleId="Ttulo4">
+    <w:name w:val="heading 4"/>
+    <w:basedOn w:val="Ttulo"/>
+    <w:next w:val="Textoindependiente"/>
+    <w:qFormat/>
+    <w:pPr>
+      <w:numPr>
+        <w:ilvl w:val="3"/>
+        <w:numId w:val="1"/>
+      </w:numPr>
+      <w:spacing w:before="120" w:after="120"/>
+      <w:outlineLvl w:val="3"/>
+    </w:pPr>
+    <w:rPr>
+      <w:i/>
+      <w:iCs/>
+      <w:sz w:val="27"/>
+      <w:szCs w:val="27"/>
+    </w:rPr>
+  </w:style>
   <w:style w:type="character" w:default="1" w:styleId="Fuentedeprrafopredeter">
     <w:name w:val="Default Paragraph Font"/>
     <w:uiPriority w:val="1"/>
@@ -774,9 +983,6 @@
     <w:pPr>
       <w:suppressLineNumbers/>
     </w:pPr>
-    <w:rPr>
-      <w:lang/>
-    </w:rPr>
   </w:style>
 </w:styles>
 </file>

</xml_diff>